<commit_message>
update to user manual
</commit_message>
<xml_diff>
--- a/Enamel/Documents/User Manual.docx
+++ b/Enamel/Documents/User Manual.docx
@@ -100,245 +100,76 @@
         </w:rPr>
       </w:pPr>
     </w:p>
-    <w:p>
-      <w:pPr>
-        <w:jc w:val="center"/>
+    <w:sdt>
+      <w:sdtPr>
+        <w:id w:val="-1641254798"/>
+        <w:docPartObj>
+          <w:docPartGallery w:val="Table of Contents"/>
+          <w:docPartUnique/>
+        </w:docPartObj>
+      </w:sdtPr>
+      <w:sdtEndPr>
         <w:rPr>
-          <w:rFonts w:ascii="Times New Roman" w:hAnsi="Times New Roman" w:cs="Times New Roman"/>
-          <w:sz w:val="28"/>
-          <w:szCs w:val="28"/>
-          <w:u w:val="single"/>
+          <w:rFonts w:ascii="Calibri" w:eastAsia="Calibri" w:hAnsi="Calibri" w:cs="Calibri"/>
+          <w:b/>
+          <w:bCs/>
+          <w:noProof/>
+          <w:color w:val="000000"/>
+          <w:sz w:val="22"/>
+          <w:szCs w:val="22"/>
         </w:rPr>
-      </w:pPr>
-      <w:bookmarkStart w:id="0" w:name="_Hlk507324759"/>
-      <w:r>
-        <w:rPr>
-          <w:rFonts w:ascii="Times New Roman" w:hAnsi="Times New Roman" w:cs="Times New Roman"/>
-          <w:sz w:val="28"/>
-          <w:szCs w:val="28"/>
-          <w:u w:val="single"/>
-        </w:rPr>
-        <w:lastRenderedPageBreak/>
-        <w:t xml:space="preserve">Table of Contents </w:t>
-      </w:r>
-    </w:p>
-    <w:bookmarkEnd w:id="0"/>
-    <w:p>
-      <w:pPr>
-        <w:rPr>
-          <w:rFonts w:ascii="Times New Roman" w:hAnsi="Times New Roman" w:cs="Times New Roman"/>
-          <w:sz w:val="24"/>
-          <w:szCs w:val="24"/>
-          <w:highlight w:val="yellow"/>
-          <w:u w:val="single"/>
-        </w:rPr>
-      </w:pPr>
-    </w:p>
-    <w:p>
-      <w:pPr>
-        <w:pStyle w:val="ListParagraph"/>
-        <w:numPr>
-          <w:ilvl w:val="0"/>
-          <w:numId w:val="2"/>
-        </w:numPr>
-        <w:rPr>
-          <w:rFonts w:ascii="Times New Roman" w:hAnsi="Times New Roman" w:cs="Times New Roman"/>
-          <w:sz w:val="24"/>
-          <w:szCs w:val="24"/>
-          <w:highlight w:val="yellow"/>
-          <w:u w:val="single"/>
-        </w:rPr>
-      </w:pPr>
-      <w:r>
-        <w:rPr>
-          <w:rFonts w:ascii="Times New Roman" w:hAnsi="Times New Roman" w:cs="Times New Roman"/>
-          <w:sz w:val="24"/>
-          <w:szCs w:val="24"/>
-          <w:highlight w:val="yellow"/>
-        </w:rPr>
-        <w:t>Installation Instructions</w:t>
-      </w:r>
-      <w:r>
-        <w:rPr>
-          <w:rFonts w:ascii="Times New Roman" w:hAnsi="Times New Roman" w:cs="Times New Roman"/>
-          <w:sz w:val="24"/>
-          <w:szCs w:val="24"/>
-          <w:highlight w:val="yellow"/>
-        </w:rPr>
-        <w:t xml:space="preserve"> </w:t>
-      </w:r>
-      <w:r>
-        <w:rPr>
-          <w:rFonts w:ascii="Times New Roman" w:hAnsi="Times New Roman" w:cs="Times New Roman"/>
-          <w:sz w:val="24"/>
-          <w:szCs w:val="24"/>
-          <w:highlight w:val="yellow"/>
-        </w:rPr>
-        <w:t>…………</w:t>
-      </w:r>
-      <w:r>
-        <w:rPr>
-          <w:rFonts w:ascii="Times New Roman" w:hAnsi="Times New Roman" w:cs="Times New Roman"/>
-          <w:sz w:val="24"/>
-          <w:szCs w:val="24"/>
-          <w:highlight w:val="yellow"/>
-        </w:rPr>
-        <w:t>……………………………</w:t>
-      </w:r>
-      <w:r>
-        <w:rPr>
-          <w:rFonts w:ascii="Times New Roman" w:hAnsi="Times New Roman" w:cs="Times New Roman"/>
-          <w:sz w:val="24"/>
-          <w:szCs w:val="24"/>
-          <w:highlight w:val="yellow"/>
-        </w:rPr>
-        <w:t>……..</w:t>
-      </w:r>
-      <w:r>
-        <w:rPr>
-          <w:rFonts w:ascii="Times New Roman" w:hAnsi="Times New Roman" w:cs="Times New Roman"/>
-          <w:sz w:val="24"/>
-          <w:szCs w:val="24"/>
-          <w:highlight w:val="yellow"/>
-        </w:rPr>
-        <w:t>………………….… Page 1</w:t>
-      </w:r>
-    </w:p>
-    <w:p>
-      <w:pPr>
-        <w:pStyle w:val="ListParagraph"/>
-        <w:rPr>
-          <w:rFonts w:ascii="Times New Roman" w:hAnsi="Times New Roman" w:cs="Times New Roman"/>
-          <w:sz w:val="24"/>
-          <w:szCs w:val="24"/>
-          <w:highlight w:val="yellow"/>
-          <w:u w:val="single"/>
-        </w:rPr>
-      </w:pPr>
-    </w:p>
-    <w:p>
-      <w:pPr>
-        <w:pStyle w:val="ListParagraph"/>
-        <w:numPr>
-          <w:ilvl w:val="0"/>
-          <w:numId w:val="2"/>
-        </w:numPr>
-        <w:rPr>
-          <w:rFonts w:ascii="Times New Roman" w:hAnsi="Times New Roman" w:cs="Times New Roman"/>
-          <w:sz w:val="24"/>
-          <w:szCs w:val="24"/>
-          <w:highlight w:val="yellow"/>
-          <w:u w:val="single"/>
-        </w:rPr>
-      </w:pPr>
-      <w:r>
-        <w:rPr>
-          <w:rFonts w:ascii="Times New Roman" w:hAnsi="Times New Roman" w:cs="Times New Roman"/>
-          <w:sz w:val="24"/>
-          <w:szCs w:val="24"/>
-          <w:highlight w:val="yellow"/>
-        </w:rPr>
-        <w:t xml:space="preserve">Major </w:t>
-      </w:r>
-      <w:r>
-        <w:rPr>
-          <w:rFonts w:ascii="Times New Roman" w:hAnsi="Times New Roman" w:cs="Times New Roman"/>
-          <w:sz w:val="24"/>
-          <w:szCs w:val="24"/>
-          <w:highlight w:val="yellow"/>
-        </w:rPr>
-        <w:t>Use Cases ………</w:t>
-      </w:r>
-      <w:r>
-        <w:rPr>
-          <w:rFonts w:ascii="Times New Roman" w:hAnsi="Times New Roman" w:cs="Times New Roman"/>
-          <w:sz w:val="24"/>
-          <w:szCs w:val="24"/>
-          <w:highlight w:val="yellow"/>
-        </w:rPr>
-        <w:t>…...</w:t>
-      </w:r>
-      <w:r>
-        <w:rPr>
-          <w:rFonts w:ascii="Times New Roman" w:hAnsi="Times New Roman" w:cs="Times New Roman"/>
-          <w:sz w:val="24"/>
-          <w:szCs w:val="24"/>
-          <w:highlight w:val="yellow"/>
-        </w:rPr>
-        <w:t>…………………………………………………………….. Page 2</w:t>
-      </w:r>
-    </w:p>
-    <w:p>
-      <w:pPr>
-        <w:pStyle w:val="ListParagraph"/>
-        <w:rPr>
-          <w:rFonts w:ascii="Times New Roman" w:hAnsi="Times New Roman" w:cs="Times New Roman"/>
-          <w:sz w:val="24"/>
-          <w:szCs w:val="24"/>
-          <w:highlight w:val="yellow"/>
-          <w:u w:val="single"/>
-        </w:rPr>
-      </w:pPr>
-    </w:p>
-    <w:p>
-      <w:pPr>
-        <w:pStyle w:val="ListParagraph"/>
-        <w:numPr>
-          <w:ilvl w:val="0"/>
-          <w:numId w:val="2"/>
-        </w:numPr>
-        <w:rPr>
-          <w:rFonts w:ascii="Times New Roman" w:hAnsi="Times New Roman" w:cs="Times New Roman"/>
-          <w:sz w:val="24"/>
-          <w:szCs w:val="24"/>
-          <w:u w:val="single"/>
-        </w:rPr>
-      </w:pPr>
-      <w:r>
-        <w:rPr>
-          <w:rFonts w:ascii="Times New Roman" w:hAnsi="Times New Roman" w:cs="Times New Roman"/>
-          <w:sz w:val="24"/>
-          <w:szCs w:val="24"/>
-          <w:highlight w:val="yellow"/>
-        </w:rPr>
-        <w:t>Screenshots</w:t>
-      </w:r>
-      <w:r>
-        <w:rPr>
-          <w:rFonts w:ascii="Times New Roman" w:hAnsi="Times New Roman" w:cs="Times New Roman"/>
-          <w:sz w:val="24"/>
-          <w:szCs w:val="24"/>
-          <w:highlight w:val="yellow"/>
-        </w:rPr>
-        <w:t xml:space="preserve"> ……………………………………</w:t>
-      </w:r>
-      <w:r>
-        <w:rPr>
-          <w:rFonts w:ascii="Times New Roman" w:hAnsi="Times New Roman" w:cs="Times New Roman"/>
-          <w:sz w:val="24"/>
-          <w:szCs w:val="24"/>
-          <w:highlight w:val="yellow"/>
-        </w:rPr>
-        <w:t>…………………</w:t>
-      </w:r>
-      <w:r>
-        <w:rPr>
-          <w:rFonts w:ascii="Times New Roman" w:hAnsi="Times New Roman" w:cs="Times New Roman"/>
-          <w:sz w:val="24"/>
-          <w:szCs w:val="24"/>
-          <w:highlight w:val="yellow"/>
-        </w:rPr>
-        <w:t>……………………….</w:t>
-      </w:r>
-      <w:r>
-        <w:rPr>
-          <w:rFonts w:ascii="Times New Roman" w:hAnsi="Times New Roman" w:cs="Times New Roman"/>
-          <w:sz w:val="24"/>
-          <w:szCs w:val="24"/>
-        </w:rPr>
-        <w:t xml:space="preserve">  Page 3</w:t>
-      </w:r>
-    </w:p>
+      </w:sdtEndPr>
+      <w:sdtContent>
+        <w:p>
+          <w:pPr>
+            <w:pStyle w:val="TOCHeading"/>
+          </w:pPr>
+          <w:r>
+            <w:t>Table of Contents</w:t>
+          </w:r>
+        </w:p>
+        <w:p>
+          <w:r>
+            <w:rPr>
+              <w:b/>
+              <w:bCs/>
+              <w:noProof/>
+            </w:rPr>
+            <w:fldChar w:fldCharType="begin"/>
+          </w:r>
+          <w:r>
+            <w:rPr>
+              <w:b/>
+              <w:bCs/>
+              <w:noProof/>
+            </w:rPr>
+            <w:instrText xml:space="preserve"> TOC \o "1-3" \h \z \u </w:instrText>
+          </w:r>
+          <w:r>
+            <w:rPr>
+              <w:b/>
+              <w:bCs/>
+              <w:noProof/>
+            </w:rPr>
+            <w:fldChar w:fldCharType="separate"/>
+          </w:r>
+          <w:r>
+            <w:rPr>
+              <w:noProof/>
+            </w:rPr>
+            <w:t>No table of contents entries found.</w:t>
+          </w:r>
+          <w:r>
+            <w:rPr>
+              <w:b/>
+              <w:bCs/>
+              <w:noProof/>
+            </w:rPr>
+            <w:fldChar w:fldCharType="end"/>
+          </w:r>
+        </w:p>
+      </w:sdtContent>
+    </w:sdt>
     <w:p>
       <w:pPr>
         <w:spacing w:after="240"/>
@@ -361,183 +192,100 @@
     </w:p>
     <w:p>
       <w:pPr>
-        <w:spacing w:after="3"/>
-        <w:ind w:left="10" w:hanging="10"/>
-        <w:rPr>
-          <w:rFonts w:ascii="Times New Roman" w:hAnsi="Times New Roman" w:cs="Times New Roman"/>
-          <w:sz w:val="28"/>
-          <w:szCs w:val="28"/>
-          <w:u w:val="single"/>
-        </w:rPr>
-      </w:pPr>
-      <w:r>
-        <w:rPr>
-          <w:rFonts w:ascii="Times New Roman" w:hAnsi="Times New Roman" w:cs="Times New Roman"/>
-          <w:sz w:val="28"/>
-          <w:szCs w:val="28"/>
-          <w:u w:val="single"/>
-        </w:rPr>
-        <w:lastRenderedPageBreak/>
+        <w:pStyle w:val="Heading1"/>
+      </w:pPr>
+      <w:r>
         <w:t>Installation Instructions</w:t>
       </w:r>
     </w:p>
     <w:p>
       <w:pPr>
-        <w:spacing w:after="236"/>
-        <w:ind w:left="1413" w:hanging="10"/>
-        <w:rPr>
-          <w:rFonts w:ascii="Times New Roman" w:hAnsi="Times New Roman" w:cs="Times New Roman"/>
-          <w:sz w:val="24"/>
-          <w:szCs w:val="24"/>
-        </w:rPr>
-      </w:pPr>
-      <w:r>
-        <w:rPr>
-          <w:rFonts w:ascii="Times New Roman" w:hAnsi="Times New Roman" w:cs="Times New Roman"/>
-          <w:sz w:val="24"/>
-          <w:szCs w:val="24"/>
-        </w:rPr>
-        <w:t>//not applicable yet</w:t>
-      </w:r>
-    </w:p>
-    <w:p>
-      <w:pPr>
-        <w:spacing w:after="3"/>
-        <w:ind w:left="10" w:hanging="10"/>
-        <w:rPr>
-          <w:rFonts w:ascii="Times New Roman" w:hAnsi="Times New Roman" w:cs="Times New Roman"/>
-          <w:sz w:val="28"/>
-          <w:szCs w:val="28"/>
-          <w:u w:val="single"/>
-        </w:rPr>
-      </w:pPr>
-      <w:r>
-        <w:rPr>
-          <w:rFonts w:ascii="Times New Roman" w:hAnsi="Times New Roman" w:cs="Times New Roman"/>
-          <w:sz w:val="28"/>
-          <w:szCs w:val="28"/>
-          <w:u w:val="single"/>
-        </w:rPr>
-        <w:t>Major Use Cases</w:t>
-      </w:r>
-    </w:p>
-    <w:p>
-      <w:pPr>
-        <w:spacing w:after="3"/>
-        <w:ind w:left="703" w:hanging="10"/>
-        <w:rPr>
-          <w:rFonts w:ascii="Times New Roman" w:hAnsi="Times New Roman" w:cs="Times New Roman"/>
-          <w:sz w:val="24"/>
-          <w:szCs w:val="24"/>
-        </w:rPr>
-      </w:pPr>
-      <w:r>
-        <w:rPr>
-          <w:rFonts w:ascii="Times New Roman" w:hAnsi="Times New Roman" w:cs="Times New Roman"/>
-          <w:sz w:val="24"/>
-          <w:szCs w:val="24"/>
-        </w:rPr>
-        <w:t>Create new scenario</w:t>
-      </w:r>
-    </w:p>
-    <w:p>
-      <w:pPr>
-        <w:spacing w:after="3"/>
-        <w:ind w:left="703" w:hanging="10"/>
-        <w:rPr>
-          <w:rFonts w:ascii="Times New Roman" w:hAnsi="Times New Roman" w:cs="Times New Roman"/>
-          <w:sz w:val="24"/>
-          <w:szCs w:val="24"/>
-        </w:rPr>
-      </w:pPr>
-      <w:r>
-        <w:rPr>
-          <w:rFonts w:ascii="Times New Roman" w:hAnsi="Times New Roman" w:cs="Times New Roman"/>
-          <w:sz w:val="24"/>
-          <w:szCs w:val="24"/>
-        </w:rPr>
-        <w:t>Open new scenario</w:t>
-      </w:r>
-    </w:p>
-    <w:p>
-      <w:pPr>
-        <w:spacing w:after="3"/>
-        <w:ind w:left="703" w:hanging="10"/>
-        <w:rPr>
-          <w:rFonts w:ascii="Times New Roman" w:hAnsi="Times New Roman" w:cs="Times New Roman"/>
-          <w:sz w:val="24"/>
-          <w:szCs w:val="24"/>
-        </w:rPr>
-      </w:pPr>
-      <w:r>
-        <w:rPr>
-          <w:rFonts w:ascii="Times New Roman" w:hAnsi="Times New Roman" w:cs="Times New Roman"/>
-          <w:sz w:val="24"/>
-          <w:szCs w:val="24"/>
-        </w:rPr>
-        <w:t>Edit scenario</w:t>
-      </w:r>
-    </w:p>
-    <w:p>
-      <w:pPr>
-        <w:spacing w:after="236"/>
-        <w:ind w:left="703" w:hanging="10"/>
-        <w:rPr>
-          <w:rFonts w:ascii="Times New Roman" w:hAnsi="Times New Roman" w:cs="Times New Roman"/>
-          <w:sz w:val="24"/>
-          <w:szCs w:val="24"/>
-        </w:rPr>
-      </w:pPr>
-      <w:r>
-        <w:rPr>
-          <w:rFonts w:ascii="Times New Roman" w:hAnsi="Times New Roman" w:cs="Times New Roman"/>
-          <w:sz w:val="24"/>
-          <w:szCs w:val="24"/>
-        </w:rPr>
-        <w:t>Starting/running scenario</w:t>
-      </w:r>
-    </w:p>
-    <w:p>
-      <w:pPr>
-        <w:spacing w:after="3"/>
-        <w:ind w:left="10" w:hanging="10"/>
-        <w:rPr>
-          <w:rFonts w:ascii="Times New Roman" w:hAnsi="Times New Roman" w:cs="Times New Roman"/>
-          <w:sz w:val="28"/>
-          <w:szCs w:val="28"/>
-          <w:u w:val="single"/>
-        </w:rPr>
-      </w:pPr>
-      <w:r>
-        <w:rPr>
-          <w:rFonts w:ascii="Times New Roman" w:hAnsi="Times New Roman" w:cs="Times New Roman"/>
-          <w:sz w:val="28"/>
-          <w:szCs w:val="28"/>
-          <w:u w:val="single"/>
-        </w:rPr>
-        <w:t>Screenshot</w:t>
-      </w:r>
-    </w:p>
-    <w:p>
-      <w:pPr>
-        <w:spacing w:after="3"/>
-        <w:ind w:left="703" w:hanging="10"/>
-        <w:rPr>
-          <w:rFonts w:ascii="Times New Roman" w:hAnsi="Times New Roman" w:cs="Times New Roman"/>
-          <w:sz w:val="24"/>
-          <w:szCs w:val="24"/>
-        </w:rPr>
-      </w:pPr>
-      <w:bookmarkStart w:id="1" w:name="_GoBack"/>
+        <w:pStyle w:val="ListParagraph"/>
+        <w:numPr>
+          <w:ilvl w:val="0"/>
+          <w:numId w:val="3"/>
+        </w:numPr>
+      </w:pPr>
+      <w:r>
+        <w:t>Download files to desired location</w:t>
+      </w:r>
+    </w:p>
+    <w:p>
+      <w:pPr>
+        <w:pStyle w:val="ListParagraph"/>
+        <w:numPr>
+          <w:ilvl w:val="0"/>
+          <w:numId w:val="3"/>
+        </w:numPr>
+      </w:pPr>
+      <w:r>
+        <w:t>Run the app</w:t>
+      </w:r>
+    </w:p>
+    <w:p>
+      <w:pPr>
+        <w:pStyle w:val="Heading1"/>
+      </w:pPr>
+      <w:r>
+        <w:t>How to Use</w:t>
+      </w:r>
+    </w:p>
+    <w:p>
+      <w:r>
+        <w:t xml:space="preserve">To create a new scenario click new or press </w:t>
+      </w:r>
+      <w:proofErr w:type="spellStart"/>
+      <w:r>
+        <w:t>crtl+n</w:t>
+      </w:r>
+      <w:proofErr w:type="spellEnd"/>
+      <w:r>
+        <w:t>. Enter the filename you want to use, on the next screen enter the number of cells and buttons. Then add questions, text and audio as needed.</w:t>
+      </w:r>
+    </w:p>
+    <w:p>
+      <w:r>
+        <w:t xml:space="preserve">To open or edit a scenario click the respective buttons or press </w:t>
+      </w:r>
+      <w:proofErr w:type="spellStart"/>
+      <w:r>
+        <w:t>crtl+o</w:t>
+      </w:r>
+      <w:proofErr w:type="spellEnd"/>
+      <w:r>
+        <w:t>. Select the file you wish to use. On the next screen edit it  contents as needed.</w:t>
+      </w:r>
+    </w:p>
+    <w:p>
+      <w:r>
+        <w:t xml:space="preserve">To test a scenario click the respective button or press </w:t>
+      </w:r>
+      <w:proofErr w:type="spellStart"/>
+      <w:r>
+        <w:t>crtl+e</w:t>
+      </w:r>
+      <w:proofErr w:type="spellEnd"/>
+      <w:r>
+        <w:t>. Select the file you want to test. And watch the results.</w:t>
+      </w:r>
+    </w:p>
+    <w:p>
       <w:r>
         <w:rPr>
           <w:noProof/>
         </w:rPr>
-        <w:lastRenderedPageBreak/>
         <w:drawing>
-          <wp:inline distT="0" distB="0" distL="0" distR="0" wp14:anchorId="670A7ACF" wp14:editId="1947C9B8">
+          <wp:anchor distT="0" distB="0" distL="114300" distR="114300" simplePos="0" relativeHeight="251658240" behindDoc="1" locked="0" layoutInCell="1" allowOverlap="1" wp14:anchorId="202BB7F7" wp14:editId="6B8C04BB">
+            <wp:simplePos x="0" y="0"/>
+            <wp:positionH relativeFrom="margin">
+              <wp:align>left</wp:align>
+            </wp:positionH>
+            <wp:positionV relativeFrom="paragraph">
+              <wp:posOffset>8890</wp:posOffset>
+            </wp:positionV>
             <wp:extent cx="3141345" cy="2978150"/>
             <wp:effectExtent l="0" t="0" r="1905" b="0"/>
+            <wp:wrapNone/>
             <wp:docPr id="1" name="Picture 1"/>
             <wp:cNvGraphicFramePr>
               <a:graphicFrameLocks xmlns:a="http://schemas.openxmlformats.org/drawingml/2006/main" noChangeAspect="1"/>
@@ -550,7 +298,13 @@
                     <pic:cNvPicPr/>
                   </pic:nvPicPr>
                   <pic:blipFill>
-                    <a:blip r:embed="rId7"/>
+                    <a:blip r:embed="rId8" cstate="print">
+                      <a:extLst>
+                        <a:ext uri="{28A0092B-C50C-407E-A947-70E740481C1C}">
+                          <a14:useLocalDpi xmlns:a14="http://schemas.microsoft.com/office/drawing/2010/main" val="0"/>
+                        </a:ext>
+                      </a:extLst>
+                    </a:blip>
                     <a:stretch>
                       <a:fillRect/>
                     </a:stretch>
@@ -567,14 +321,30 @@
                 </pic:pic>
               </a:graphicData>
             </a:graphic>
-          </wp:inline>
+            <wp14:sizeRelH relativeFrom="page">
+              <wp14:pctWidth>0</wp14:pctWidth>
+            </wp14:sizeRelH>
+            <wp14:sizeRelV relativeFrom="page">
+              <wp14:pctHeight>0</wp14:pctHeight>
+            </wp14:sizeRelV>
+          </wp:anchor>
         </w:drawing>
       </w:r>
-      <w:bookmarkEnd w:id="1"/>
+    </w:p>
+    <w:p>
+      <w:pPr>
+        <w:spacing w:after="3"/>
+        <w:ind w:left="703" w:hanging="10"/>
+        <w:rPr>
+          <w:rFonts w:ascii="Times New Roman" w:hAnsi="Times New Roman" w:cs="Times New Roman"/>
+          <w:sz w:val="24"/>
+          <w:szCs w:val="24"/>
+        </w:rPr>
+      </w:pPr>
     </w:p>
     <w:sectPr>
-      <w:headerReference w:type="even" r:id="rId8"/>
-      <w:headerReference w:type="default" r:id="rId9"/>
+      <w:headerReference w:type="even" r:id="rId9"/>
+      <w:headerReference w:type="default" r:id="rId10"/>
       <w:pgSz w:w="12240" w:h="15840"/>
       <w:pgMar w:top="1144" w:right="1142" w:bottom="10006" w:left="1136" w:header="720" w:footer="720" w:gutter="0"/>
       <w:cols w:space="720"/>
@@ -987,11 +757,100 @@
       </w:rPr>
     </w:lvl>
   </w:abstractNum>
+  <w:abstractNum w:abstractNumId="2" w15:restartNumberingAfterBreak="0">
+    <w:nsid w:val="5F186C19"/>
+    <w:multiLevelType w:val="hybridMultilevel"/>
+    <w:tmpl w:val="9D2AE358"/>
+    <w:lvl w:ilvl="0" w:tplc="1009000F">
+      <w:start w:val="1"/>
+      <w:numFmt w:val="decimal"/>
+      <w:lvlText w:val="%1."/>
+      <w:lvlJc w:val="left"/>
+      <w:pPr>
+        <w:ind w:left="720" w:hanging="360"/>
+      </w:pPr>
+    </w:lvl>
+    <w:lvl w:ilvl="1" w:tplc="10090019" w:tentative="1">
+      <w:start w:val="1"/>
+      <w:numFmt w:val="lowerLetter"/>
+      <w:lvlText w:val="%2."/>
+      <w:lvlJc w:val="left"/>
+      <w:pPr>
+        <w:ind w:left="1440" w:hanging="360"/>
+      </w:pPr>
+    </w:lvl>
+    <w:lvl w:ilvl="2" w:tplc="1009001B" w:tentative="1">
+      <w:start w:val="1"/>
+      <w:numFmt w:val="lowerRoman"/>
+      <w:lvlText w:val="%3."/>
+      <w:lvlJc w:val="right"/>
+      <w:pPr>
+        <w:ind w:left="2160" w:hanging="180"/>
+      </w:pPr>
+    </w:lvl>
+    <w:lvl w:ilvl="3" w:tplc="1009000F" w:tentative="1">
+      <w:start w:val="1"/>
+      <w:numFmt w:val="decimal"/>
+      <w:lvlText w:val="%4."/>
+      <w:lvlJc w:val="left"/>
+      <w:pPr>
+        <w:ind w:left="2880" w:hanging="360"/>
+      </w:pPr>
+    </w:lvl>
+    <w:lvl w:ilvl="4" w:tplc="10090019" w:tentative="1">
+      <w:start w:val="1"/>
+      <w:numFmt w:val="lowerLetter"/>
+      <w:lvlText w:val="%5."/>
+      <w:lvlJc w:val="left"/>
+      <w:pPr>
+        <w:ind w:left="3600" w:hanging="360"/>
+      </w:pPr>
+    </w:lvl>
+    <w:lvl w:ilvl="5" w:tplc="1009001B" w:tentative="1">
+      <w:start w:val="1"/>
+      <w:numFmt w:val="lowerRoman"/>
+      <w:lvlText w:val="%6."/>
+      <w:lvlJc w:val="right"/>
+      <w:pPr>
+        <w:ind w:left="4320" w:hanging="180"/>
+      </w:pPr>
+    </w:lvl>
+    <w:lvl w:ilvl="6" w:tplc="1009000F" w:tentative="1">
+      <w:start w:val="1"/>
+      <w:numFmt w:val="decimal"/>
+      <w:lvlText w:val="%7."/>
+      <w:lvlJc w:val="left"/>
+      <w:pPr>
+        <w:ind w:left="5040" w:hanging="360"/>
+      </w:pPr>
+    </w:lvl>
+    <w:lvl w:ilvl="7" w:tplc="10090019" w:tentative="1">
+      <w:start w:val="1"/>
+      <w:numFmt w:val="lowerLetter"/>
+      <w:lvlText w:val="%8."/>
+      <w:lvlJc w:val="left"/>
+      <w:pPr>
+        <w:ind w:left="5760" w:hanging="360"/>
+      </w:pPr>
+    </w:lvl>
+    <w:lvl w:ilvl="8" w:tplc="1009001B" w:tentative="1">
+      <w:start w:val="1"/>
+      <w:numFmt w:val="lowerRoman"/>
+      <w:lvlText w:val="%9."/>
+      <w:lvlJc w:val="right"/>
+      <w:pPr>
+        <w:ind w:left="6480" w:hanging="180"/>
+      </w:pPr>
+    </w:lvl>
+  </w:abstractNum>
   <w:num w:numId="1">
     <w:abstractNumId w:val="0"/>
   </w:num>
   <w:num w:numId="2">
     <w:abstractNumId w:val="1"/>
+  </w:num>
+  <w:num w:numId="3">
+    <w:abstractNumId w:val="2"/>
   </w:num>
 </w:numbering>
 </file>
@@ -1398,6 +1257,27 @@
       <w:color w:val="000000"/>
     </w:rPr>
   </w:style>
+  <w:style w:type="paragraph" w:styleId="Heading1">
+    <w:name w:val="heading 1"/>
+    <w:basedOn w:val="Normal"/>
+    <w:next w:val="Normal"/>
+    <w:link w:val="Heading1Char"/>
+    <w:uiPriority w:val="9"/>
+    <w:qFormat/>
+    <w:rsid w:val="00AE5CE0"/>
+    <w:pPr>
+      <w:keepNext/>
+      <w:keepLines/>
+      <w:spacing w:before="240" w:after="0"/>
+      <w:outlineLvl w:val="0"/>
+    </w:pPr>
+    <w:rPr>
+      <w:rFonts w:asciiTheme="majorHAnsi" w:eastAsiaTheme="majorEastAsia" w:hAnsiTheme="majorHAnsi" w:cstheme="majorBidi"/>
+      <w:color w:val="2F5496" w:themeColor="accent1" w:themeShade="BF"/>
+      <w:sz w:val="32"/>
+      <w:szCs w:val="32"/>
+    </w:rPr>
+  </w:style>
   <w:style w:type="character" w:default="1" w:styleId="DefaultParagraphFont">
     <w:name w:val="Default Paragraph Font"/>
     <w:uiPriority w:val="1"/>
@@ -1466,6 +1346,31 @@
       <w:color w:val="auto"/>
       <w:lang w:val="en-CA"/>
     </w:rPr>
+  </w:style>
+  <w:style w:type="character" w:customStyle="1" w:styleId="Heading1Char">
+    <w:name w:val="Heading 1 Char"/>
+    <w:basedOn w:val="DefaultParagraphFont"/>
+    <w:link w:val="Heading1"/>
+    <w:uiPriority w:val="9"/>
+    <w:rsid w:val="00AE5CE0"/>
+    <w:rPr>
+      <w:rFonts w:asciiTheme="majorHAnsi" w:eastAsiaTheme="majorEastAsia" w:hAnsiTheme="majorHAnsi" w:cstheme="majorBidi"/>
+      <w:color w:val="2F5496" w:themeColor="accent1" w:themeShade="BF"/>
+      <w:sz w:val="32"/>
+      <w:szCs w:val="32"/>
+    </w:rPr>
+  </w:style>
+  <w:style w:type="paragraph" w:styleId="TOCHeading">
+    <w:name w:val="TOC Heading"/>
+    <w:basedOn w:val="Heading1"/>
+    <w:next w:val="Normal"/>
+    <w:uiPriority w:val="39"/>
+    <w:unhideWhenUsed/>
+    <w:qFormat/>
+    <w:rsid w:val="00AE5CE0"/>
+    <w:pPr>
+      <w:outlineLvl w:val="9"/>
+    </w:pPr>
   </w:style>
 </w:styles>
 </file>
@@ -1763,4 +1668,16 @@
     </a:ext>
   </a:extLst>
 </a:theme>
+</file>
+
+<file path=customXml/item1.xml><?xml version="1.0" encoding="utf-8"?>
+<b:Sources xmlns:b="http://schemas.openxmlformats.org/officeDocument/2006/bibliography" xmlns="http://schemas.openxmlformats.org/officeDocument/2006/bibliography" SelectedStyle="\APASixthEditionOfficeOnline.xsl" StyleName="APA" Version="6"/>
+</file>
+
+<file path=customXml/itemProps1.xml><?xml version="1.0" encoding="utf-8"?>
+<ds:datastoreItem xmlns:ds="http://schemas.openxmlformats.org/officeDocument/2006/customXml" ds:itemID="{511C8698-3C2B-44B2-BEA6-B52571F8E492}">
+  <ds:schemaRefs>
+    <ds:schemaRef ds:uri="http://schemas.openxmlformats.org/officeDocument/2006/bibliography"/>
+  </ds:schemaRefs>
+</ds:datastoreItem>
 </file>
</xml_diff>